<commit_message>
Defined Extractor and Writer for I/O Defined MLP class with base algorithms Updated report
</commit_message>
<xml_diff>
--- a/Neural Networks Report.docx
+++ b/Neural Networks Report.docx
@@ -46,23 +46,7 @@
           <w:sz w:val="20"/>
           <w:szCs w:val="20"/>
         </w:rPr>
-        <w:t xml:space="preserve">I will code my implementation in Java. The reasons for this are that despite Python being favoured in building neural networks, due to the wealth of libraries for the language specifically for neural works, for the purposes of this course I wish to reduce reliance in pre-built libraries wherever possible </w:t>
-      </w:r>
-      <w:proofErr w:type="gramStart"/>
-      <w:r>
-        <w:rPr>
-          <w:sz w:val="20"/>
-          <w:szCs w:val="20"/>
-        </w:rPr>
-        <w:t>so as to</w:t>
-      </w:r>
-      <w:proofErr w:type="gramEnd"/>
-      <w:r>
-        <w:rPr>
-          <w:sz w:val="20"/>
-          <w:szCs w:val="20"/>
-        </w:rPr>
-        <w:t xml:space="preserve"> understand the details of how the algorithms work themselves. In addition, I believe an object-oriented approach will be well suited to this project. Having a MLP class with neurons as attributes and algorithms like backpropagation and activation functions as methods of that class seems to me to be a natural fit</w:t>
+        <w:t>I will code my implementation in Java. The reasons for this are that despite Python being favoured in building neural networks, due to the wealth of libraries for the language specifically for neural works, for the purposes of this course I wish to reduce reliance in pre-built libraries wherever possible so as to understand the details of how the algorithms work themselves. In addition, I believe an object-oriented approach will be well suited to this project. Having a MLP class with neurons as attributes and algorithms like backpropagation and activation functions as methods of that class seems to me to be a natural fit</w:t>
       </w:r>
       <w:r>
         <w:rPr>
@@ -193,23 +177,7 @@
           <w:sz w:val="20"/>
           <w:szCs w:val="20"/>
         </w:rPr>
-        <w:t xml:space="preserve">I will duplicate the Excel spreadsheet into two files, “Data.xlsx” and “Data Backup.xlsx”. The latter contains the original data that will not be </w:t>
-      </w:r>
-      <w:proofErr w:type="gramStart"/>
-      <w:r>
-        <w:rPr>
-          <w:sz w:val="20"/>
-          <w:szCs w:val="20"/>
-        </w:rPr>
-        <w:t>modified, in case</w:t>
-      </w:r>
-      <w:proofErr w:type="gramEnd"/>
-      <w:r>
-        <w:rPr>
-          <w:sz w:val="20"/>
-          <w:szCs w:val="20"/>
-        </w:rPr>
-        <w:t xml:space="preserve"> an error is made in cleaning the data I have a backup I can revert to. The former will be the file that will be read from and written to the clean the data. I also will use a text file “Bin.txt” that will contain all modifications of data so we can obverse the changes.</w:t>
+        <w:t>I will duplicate the Excel spreadsheet into two files, “Data.xlsx” and “Data Backup.xlsx”. The latter contains the original data that will not be modified, in case an error is made in cleaning the data I have a backup I can revert to. The former will be the file that will be read from and written to the clean the data. I also will use a text file “Bin.txt” that will contain all modifications of data so we can obverse the changes.</w:t>
       </w:r>
     </w:p>
     <w:p>
@@ -2671,7 +2639,7 @@
           <w:noProof/>
         </w:rPr>
         <w:drawing>
-          <wp:anchor distT="0" distB="0" distL="114300" distR="114300" simplePos="0" relativeHeight="251672576" behindDoc="1" locked="0" layoutInCell="1" allowOverlap="1" wp14:anchorId="1F38DF8C" wp14:editId="49826980">
+          <wp:anchor distT="0" distB="0" distL="114300" distR="114300" simplePos="0" relativeHeight="251672576" behindDoc="1" locked="0" layoutInCell="1" allowOverlap="1" wp14:anchorId="1F38DF8C" wp14:editId="5B4A2612">
             <wp:simplePos x="0" y="0"/>
             <wp:positionH relativeFrom="margin">
               <wp:align>left</wp:align>
@@ -2770,7 +2738,7 @@
           <w:noProof/>
         </w:rPr>
         <w:drawing>
-          <wp:anchor distT="0" distB="0" distL="114300" distR="114300" simplePos="0" relativeHeight="251674624" behindDoc="1" locked="0" layoutInCell="1" allowOverlap="1" wp14:anchorId="11D02795" wp14:editId="5D54C203">
+          <wp:anchor distT="0" distB="0" distL="114300" distR="114300" simplePos="0" relativeHeight="251674624" behindDoc="1" locked="0" layoutInCell="1" allowOverlap="1" wp14:anchorId="11D02795" wp14:editId="25221AB2">
             <wp:simplePos x="0" y="0"/>
             <wp:positionH relativeFrom="margin">
               <wp:align>right</wp:align>
@@ -3502,30 +3470,29 @@
     <w:p>
       <w:pPr>
         <w:rPr>
-          <w:sz w:val="20"/>
-          <w:szCs w:val="20"/>
-        </w:rPr>
-      </w:pPr>
-      <w:r>
-        <w:rPr>
           <w:noProof/>
         </w:rPr>
+      </w:pPr>
+      <w:r>
+        <w:rPr>
+          <w:noProof/>
+        </w:rPr>
         <w:drawing>
-          <wp:anchor distT="0" distB="0" distL="114300" distR="114300" simplePos="0" relativeHeight="251675648" behindDoc="1" locked="0" layoutInCell="1" allowOverlap="1" wp14:anchorId="0BB8D002" wp14:editId="1C252609">
+          <wp:anchor distT="0" distB="0" distL="114300" distR="114300" simplePos="0" relativeHeight="251675648" behindDoc="1" locked="0" layoutInCell="1" allowOverlap="1" wp14:anchorId="0BB8D002" wp14:editId="63498BEB">
             <wp:simplePos x="0" y="0"/>
             <wp:positionH relativeFrom="margin">
               <wp:align>left</wp:align>
             </wp:positionH>
             <wp:positionV relativeFrom="paragraph">
-              <wp:posOffset>37465</wp:posOffset>
+              <wp:posOffset>5715</wp:posOffset>
             </wp:positionV>
-            <wp:extent cx="5753100" cy="334645"/>
-            <wp:effectExtent l="0" t="0" r="0" b="8255"/>
+            <wp:extent cx="5753100" cy="228600"/>
+            <wp:effectExtent l="0" t="0" r="0" b="0"/>
             <wp:wrapTight wrapText="bothSides">
               <wp:wrapPolygon edited="0">
                 <wp:start x="0" y="0"/>
-                <wp:lineTo x="0" y="20903"/>
-                <wp:lineTo x="21528" y="20903"/>
+                <wp:lineTo x="0" y="19800"/>
+                <wp:lineTo x="21528" y="19800"/>
                 <wp:lineTo x="21528" y="0"/>
                 <wp:lineTo x="0" y="0"/>
               </wp:wrapPolygon>
@@ -3541,8 +3508,285 @@
                     <pic:cNvPr id="1" name=""/>
                     <pic:cNvPicPr/>
                   </pic:nvPicPr>
+                  <pic:blipFill rotWithShape="1">
+                    <a:blip r:embed="rId21">
+                      <a:extLst>
+                        <a:ext uri="{28A0092B-C50C-407E-A947-70E740481C1C}">
+                          <a14:useLocalDpi xmlns:a14="http://schemas.microsoft.com/office/drawing/2010/main" val="0"/>
+                        </a:ext>
+                      </a:extLst>
+                    </a:blip>
+                    <a:srcRect t="13283" b="18406"/>
+                    <a:stretch/>
+                  </pic:blipFill>
+                  <pic:spPr bwMode="auto">
+                    <a:xfrm>
+                      <a:off x="0" y="0"/>
+                      <a:ext cx="5753100" cy="228600"/>
+                    </a:xfrm>
+                    <a:prstGeom prst="rect">
+                      <a:avLst/>
+                    </a:prstGeom>
+                    <a:ln>
+                      <a:noFill/>
+                    </a:ln>
+                    <a:extLst>
+                      <a:ext uri="{53640926-AAD7-44D8-BBD7-CCE9431645EC}">
+                        <a14:shadowObscured xmlns:a14="http://schemas.microsoft.com/office/drawing/2010/main"/>
+                      </a:ext>
+                    </a:extLst>
+                  </pic:spPr>
+                </pic:pic>
+              </a:graphicData>
+            </a:graphic>
+            <wp14:sizeRelH relativeFrom="page">
+              <wp14:pctWidth>0</wp14:pctWidth>
+            </wp14:sizeRelH>
+            <wp14:sizeRelV relativeFrom="page">
+              <wp14:pctHeight>0</wp14:pctHeight>
+            </wp14:sizeRelV>
+          </wp:anchor>
+        </w:drawing>
+      </w:r>
+    </w:p>
+    <w:p>
+      <w:pPr>
+        <w:rPr>
+          <w:sz w:val="20"/>
+          <w:szCs w:val="20"/>
+        </w:rPr>
+      </w:pPr>
+      <w:r>
+        <w:rPr>
+          <w:sz w:val="20"/>
+          <w:szCs w:val="20"/>
+        </w:rPr>
+        <w:t>For the sake of simplicity and ease of testing, I will generate a random set of 161 numbers within that range, then each multi-layer perceptron will take its initial weights and biases from this pool.</w:t>
+      </w:r>
+      <w:r>
+        <w:rPr>
+          <w:sz w:val="20"/>
+          <w:szCs w:val="20"/>
+        </w:rPr>
+        <w:t xml:space="preserve"> The code for this is trivial when using Pandas for Python:</w:t>
+      </w:r>
+    </w:p>
+    <w:p>
+      <w:pPr>
+        <w:rPr>
+          <w:noProof/>
+        </w:rPr>
+      </w:pPr>
+      <w:r>
+        <w:rPr>
+          <w:noProof/>
+        </w:rPr>
+        <mc:AlternateContent>
+          <mc:Choice Requires="wps">
+            <w:drawing>
+              <wp:anchor distT="0" distB="0" distL="114300" distR="114300" simplePos="0" relativeHeight="251678720" behindDoc="0" locked="0" layoutInCell="1" allowOverlap="1" wp14:anchorId="3314B450" wp14:editId="2EC7DC74">
+                <wp:simplePos x="0" y="0"/>
+                <wp:positionH relativeFrom="column">
+                  <wp:posOffset>4131469</wp:posOffset>
+                </wp:positionH>
+                <wp:positionV relativeFrom="paragraph">
+                  <wp:posOffset>138589</wp:posOffset>
+                </wp:positionV>
+                <wp:extent cx="827087" cy="565150"/>
+                <wp:effectExtent l="0" t="2540" r="46990" b="46990"/>
+                <wp:wrapNone/>
+                <wp:docPr id="15" name="Arrow: Bent 15"/>
+                <wp:cNvGraphicFramePr/>
+                <a:graphic xmlns:a="http://schemas.openxmlformats.org/drawingml/2006/main">
+                  <a:graphicData uri="http://schemas.microsoft.com/office/word/2010/wordprocessingShape">
+                    <wps:wsp>
+                      <wps:cNvSpPr/>
+                      <wps:spPr>
+                        <a:xfrm rot="5400000">
+                          <a:off x="0" y="0"/>
+                          <a:ext cx="827087" cy="565150"/>
+                        </a:xfrm>
+                        <a:prstGeom prst="bentArrow">
+                          <a:avLst>
+                            <a:gd name="adj1" fmla="val 25000"/>
+                            <a:gd name="adj2" fmla="val 25000"/>
+                            <a:gd name="adj3" fmla="val 25000"/>
+                            <a:gd name="adj4" fmla="val 45997"/>
+                          </a:avLst>
+                        </a:prstGeom>
+                      </wps:spPr>
+                      <wps:style>
+                        <a:lnRef idx="2">
+                          <a:schemeClr val="accent1">
+                            <a:shade val="50000"/>
+                          </a:schemeClr>
+                        </a:lnRef>
+                        <a:fillRef idx="1">
+                          <a:schemeClr val="accent1"/>
+                        </a:fillRef>
+                        <a:effectRef idx="0">
+                          <a:schemeClr val="accent1"/>
+                        </a:effectRef>
+                        <a:fontRef idx="minor">
+                          <a:schemeClr val="lt1"/>
+                        </a:fontRef>
+                      </wps:style>
+                      <wps:bodyPr rot="0" spcFirstLastPara="0" vertOverflow="overflow" horzOverflow="overflow" vert="horz" wrap="square" lIns="91440" tIns="45720" rIns="91440" bIns="45720" numCol="1" spcCol="0" rtlCol="0" fromWordArt="0" anchor="ctr" anchorCtr="0" forceAA="0" compatLnSpc="1">
+                        <a:prstTxWarp prst="textNoShape">
+                          <a:avLst/>
+                        </a:prstTxWarp>
+                        <a:noAutofit/>
+                      </wps:bodyPr>
+                    </wps:wsp>
+                  </a:graphicData>
+                </a:graphic>
+                <wp14:sizeRelH relativeFrom="margin">
+                  <wp14:pctWidth>0</wp14:pctWidth>
+                </wp14:sizeRelH>
+                <wp14:sizeRelV relativeFrom="margin">
+                  <wp14:pctHeight>0</wp14:pctHeight>
+                </wp14:sizeRelV>
+              </wp:anchor>
+            </w:drawing>
+          </mc:Choice>
+          <mc:Fallback>
+            <w:pict>
+              <v:shape w14:anchorId="3A33C040" id="Arrow: Bent 15" o:spid="_x0000_s1026" style="position:absolute;margin-left:325.3pt;margin-top:10.9pt;width:65.1pt;height:44.5pt;rotation:90;z-index:251678720;visibility:visible;mso-wrap-style:square;mso-width-percent:0;mso-height-percent:0;mso-wrap-distance-left:9pt;mso-wrap-distance-top:0;mso-wrap-distance-right:9pt;mso-wrap-distance-bottom:0;mso-position-horizontal:absolute;mso-position-horizontal-relative:text;mso-position-vertical:absolute;mso-position-vertical-relative:text;mso-width-percent:0;mso-height-percent:0;mso-width-relative:margin;mso-height-relative:margin;v-text-anchor:middle" coordsize="827087,565150" o:gfxdata="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" path="m,565150l,330596c,187028,116384,70644,259952,70644r425848,l685800,,827087,141288,685800,282575r,-70644l259952,211931v-65537,,-118665,53128,-118665,118665c141287,408781,141288,486965,141288,565150l,565150xe" fillcolor="#4472c4 [3204]" strokecolor="#1f3763 [1604]" strokeweight="1pt">
+                <v:stroke joinstyle="miter"/>
+                <v:path arrowok="t" o:connecttype="custom" o:connectlocs="0,565150;0,330596;259952,70644;685800,70644;685800,0;827087,141288;685800,282575;685800,211931;259952,211931;141287,330596;141288,565150;0,565150" o:connectangles="0,0,0,0,0,0,0,0,0,0,0,0"/>
+              </v:shape>
+            </w:pict>
+          </mc:Fallback>
+        </mc:AlternateContent>
+      </w:r>
+      <w:r>
+        <w:rPr>
+          <w:noProof/>
+        </w:rPr>
+        <w:drawing>
+          <wp:anchor distT="0" distB="0" distL="114300" distR="114300" simplePos="0" relativeHeight="251676672" behindDoc="1" locked="0" layoutInCell="1" allowOverlap="1" wp14:anchorId="65EFF536" wp14:editId="27A13C82">
+            <wp:simplePos x="0" y="0"/>
+            <wp:positionH relativeFrom="margin">
+              <wp:align>left</wp:align>
+            </wp:positionH>
+            <wp:positionV relativeFrom="paragraph">
+              <wp:posOffset>6985</wp:posOffset>
+            </wp:positionV>
+            <wp:extent cx="4260850" cy="2235200"/>
+            <wp:effectExtent l="0" t="0" r="6350" b="0"/>
+            <wp:wrapTight wrapText="bothSides">
+              <wp:wrapPolygon edited="0">
+                <wp:start x="0" y="0"/>
+                <wp:lineTo x="0" y="21355"/>
+                <wp:lineTo x="21536" y="21355"/>
+                <wp:lineTo x="21536" y="0"/>
+                <wp:lineTo x="0" y="0"/>
+              </wp:wrapPolygon>
+            </wp:wrapTight>
+            <wp:docPr id="3" name="Picture 3"/>
+            <wp:cNvGraphicFramePr>
+              <a:graphicFrameLocks xmlns:a="http://schemas.openxmlformats.org/drawingml/2006/main" noChangeAspect="1"/>
+            </wp:cNvGraphicFramePr>
+            <a:graphic xmlns:a="http://schemas.openxmlformats.org/drawingml/2006/main">
+              <a:graphicData uri="http://schemas.openxmlformats.org/drawingml/2006/picture">
+                <pic:pic xmlns:pic="http://schemas.openxmlformats.org/drawingml/2006/picture">
+                  <pic:nvPicPr>
+                    <pic:cNvPr id="1" name=""/>
+                    <pic:cNvPicPr/>
+                  </pic:nvPicPr>
+                  <pic:blipFill rotWithShape="1">
+                    <a:blip r:embed="rId22" cstate="print">
+                      <a:extLst>
+                        <a:ext uri="{28A0092B-C50C-407E-A947-70E740481C1C}">
+                          <a14:useLocalDpi xmlns:a14="http://schemas.microsoft.com/office/drawing/2010/main" val="0"/>
+                        </a:ext>
+                      </a:extLst>
+                    </a:blip>
+                    <a:srcRect r="18280"/>
+                    <a:stretch/>
+                  </pic:blipFill>
+                  <pic:spPr bwMode="auto">
+                    <a:xfrm>
+                      <a:off x="0" y="0"/>
+                      <a:ext cx="4307776" cy="2260207"/>
+                    </a:xfrm>
+                    <a:prstGeom prst="rect">
+                      <a:avLst/>
+                    </a:prstGeom>
+                    <a:ln>
+                      <a:noFill/>
+                    </a:ln>
+                    <a:extLst>
+                      <a:ext uri="{53640926-AAD7-44D8-BBD7-CCE9431645EC}">
+                        <a14:shadowObscured xmlns:a14="http://schemas.microsoft.com/office/drawing/2010/main"/>
+                      </a:ext>
+                    </a:extLst>
+                  </pic:spPr>
+                </pic:pic>
+              </a:graphicData>
+            </a:graphic>
+            <wp14:sizeRelH relativeFrom="page">
+              <wp14:pctWidth>0</wp14:pctWidth>
+            </wp14:sizeRelH>
+            <wp14:sizeRelV relativeFrom="page">
+              <wp14:pctHeight>0</wp14:pctHeight>
+            </wp14:sizeRelV>
+          </wp:anchor>
+        </w:drawing>
+      </w:r>
+    </w:p>
+    <w:p>
+      <w:pPr>
+        <w:rPr>
+          <w:sz w:val="20"/>
+          <w:szCs w:val="20"/>
+        </w:rPr>
+      </w:pPr>
+    </w:p>
+    <w:p>
+      <w:pPr>
+        <w:rPr>
+          <w:sz w:val="20"/>
+          <w:szCs w:val="20"/>
+        </w:rPr>
+      </w:pPr>
+      <w:r>
+        <w:rPr>
+          <w:noProof/>
+        </w:rPr>
+        <w:drawing>
+          <wp:anchor distT="0" distB="0" distL="114300" distR="114300" simplePos="0" relativeHeight="251677696" behindDoc="1" locked="0" layoutInCell="1" allowOverlap="1" wp14:anchorId="5F7E483F" wp14:editId="07DD2533">
+            <wp:simplePos x="0" y="0"/>
+            <wp:positionH relativeFrom="margin">
+              <wp:posOffset>4260215</wp:posOffset>
+            </wp:positionH>
+            <wp:positionV relativeFrom="paragraph">
+              <wp:posOffset>405765</wp:posOffset>
+            </wp:positionV>
+            <wp:extent cx="2607310" cy="1276350"/>
+            <wp:effectExtent l="0" t="0" r="2540" b="0"/>
+            <wp:wrapTight wrapText="bothSides">
+              <wp:wrapPolygon edited="0">
+                <wp:start x="0" y="0"/>
+                <wp:lineTo x="0" y="21278"/>
+                <wp:lineTo x="21463" y="21278"/>
+                <wp:lineTo x="21463" y="0"/>
+                <wp:lineTo x="0" y="0"/>
+              </wp:wrapPolygon>
+            </wp:wrapTight>
+            <wp:docPr id="9" name="Picture 9"/>
+            <wp:cNvGraphicFramePr>
+              <a:graphicFrameLocks xmlns:a="http://schemas.openxmlformats.org/drawingml/2006/main" noChangeAspect="1"/>
+            </wp:cNvGraphicFramePr>
+            <a:graphic xmlns:a="http://schemas.openxmlformats.org/drawingml/2006/main">
+              <a:graphicData uri="http://schemas.openxmlformats.org/drawingml/2006/picture">
+                <pic:pic xmlns:pic="http://schemas.openxmlformats.org/drawingml/2006/picture">
+                  <pic:nvPicPr>
+                    <pic:cNvPr id="1" name=""/>
+                    <pic:cNvPicPr/>
+                  </pic:nvPicPr>
                   <pic:blipFill>
-                    <a:blip r:embed="rId21">
+                    <a:blip r:embed="rId23" cstate="print">
                       <a:extLst>
                         <a:ext uri="{28A0092B-C50C-407E-A947-70E740481C1C}">
                           <a14:useLocalDpi xmlns:a14="http://schemas.microsoft.com/office/drawing/2010/main" val="0"/>
@@ -3556,7 +3800,7 @@
                   <pic:spPr>
                     <a:xfrm>
                       <a:off x="0" y="0"/>
-                      <a:ext cx="5753100" cy="334645"/>
+                      <a:ext cx="2607310" cy="1276350"/>
                     </a:xfrm>
                     <a:prstGeom prst="rect">
                       <a:avLst/>
@@ -3583,8 +3827,104 @@
         </w:rPr>
       </w:pPr>
     </w:p>
+    <w:p>
+      <w:pPr>
+        <w:rPr>
+          <w:sz w:val="20"/>
+          <w:szCs w:val="20"/>
+        </w:rPr>
+      </w:pPr>
+    </w:p>
+    <w:p>
+      <w:pPr>
+        <w:rPr>
+          <w:sz w:val="20"/>
+          <w:szCs w:val="20"/>
+        </w:rPr>
+      </w:pPr>
+    </w:p>
+    <w:p>
+      <w:pPr>
+        <w:rPr>
+          <w:sz w:val="20"/>
+          <w:szCs w:val="20"/>
+        </w:rPr>
+      </w:pPr>
+    </w:p>
+    <w:p>
+      <w:pPr>
+        <w:contextualSpacing/>
+        <w:rPr>
+          <w:b/>
+          <w:bCs/>
+        </w:rPr>
+      </w:pPr>
+      <w:r>
+        <w:rPr>
+          <w:b/>
+          <w:bCs/>
+        </w:rPr>
+        <w:lastRenderedPageBreak/>
+        <w:t>Coding the Multi-Layer Perceptron:</w:t>
+      </w:r>
+    </w:p>
+    <w:p>
+      <w:pPr>
+        <w:rPr>
+          <w:sz w:val="20"/>
+          <w:szCs w:val="20"/>
+        </w:rPr>
+      </w:pPr>
+      <w:r>
+        <w:rPr>
+          <w:sz w:val="20"/>
+          <w:szCs w:val="20"/>
+        </w:rPr>
+        <w:t>To code the Neural Network I will construct a MLP class with multi-dimensional arrays to store weights, biases and outputs of neurons, and methods to initialise and modify those weights and biases accordingly.</w:t>
+      </w:r>
+    </w:p>
+    <w:p>
+      <w:pPr>
+        <w:rPr>
+          <w:sz w:val="20"/>
+          <w:szCs w:val="20"/>
+        </w:rPr>
+      </w:pPr>
+    </w:p>
+    <w:p>
+      <w:pPr>
+        <w:rPr>
+          <w:sz w:val="20"/>
+          <w:szCs w:val="20"/>
+        </w:rPr>
+      </w:pPr>
+    </w:p>
+    <w:p>
+      <w:pPr>
+        <w:rPr>
+          <w:sz w:val="20"/>
+          <w:szCs w:val="20"/>
+        </w:rPr>
+      </w:pPr>
+    </w:p>
+    <w:p>
+      <w:pPr>
+        <w:rPr>
+          <w:sz w:val="20"/>
+          <w:szCs w:val="20"/>
+        </w:rPr>
+      </w:pPr>
+    </w:p>
+    <w:p>
+      <w:pPr>
+        <w:rPr>
+          <w:sz w:val="20"/>
+          <w:szCs w:val="20"/>
+        </w:rPr>
+      </w:pPr>
+    </w:p>
     <w:sectPr>
-      <w:headerReference w:type="default" r:id="rId22"/>
+      <w:headerReference w:type="default" r:id="rId24"/>
       <w:pgSz w:w="11906" w:h="16838"/>
       <w:pgMar w:top="720" w:right="720" w:bottom="720" w:left="720" w:header="708" w:footer="708" w:gutter="0"/>
       <w:cols w:space="708"/>

</xml_diff>